<commit_message>
i hv made some changes, please have a look.
</commit_message>
<xml_diff>
--- a/CMP73010.docx
+++ b/CMP73010.docx
@@ -23,8 +23,6 @@
         </w:rPr>
         <w:t>MP73010</w:t>
       </w:r>
-      <w:bookmarkStart w:id="0" w:name="_GoBack"/>
-      <w:bookmarkEnd w:id="0"/>
       <w:r>
         <w:rPr>
           <w:b/>
@@ -57,15 +55,15 @@
     </w:p>
     <w:p>
       <w:r>
-        <w:t>&gt;&gt;</w:t>
-      </w:r>
-      <w:proofErr w:type="gramStart"/>
-      <w:r>
-        <w:t>&gt;  your</w:t>
-      </w:r>
-      <w:proofErr w:type="gramEnd"/>
-      <w:r>
-        <w:t xml:space="preserve"> stuff after this line &gt;&gt;&gt;</w:t>
+        <w:t xml:space="preserve">&gt;&gt;&gt;  </w:t>
+      </w:r>
+      <w:r>
+        <w:t>done by nkaur43</w:t>
+      </w:r>
+      <w:bookmarkStart w:id="0" w:name="_GoBack"/>
+      <w:bookmarkEnd w:id="0"/>
+      <w:r>
+        <w:t xml:space="preserve"> &gt;&gt;&gt;</w:t>
       </w:r>
     </w:p>
     <w:p>
@@ -208,6 +206,7 @@
     <w:lsdException w:name="HTML Sample" w:semiHidden="1" w:unhideWhenUsed="1"/>
     <w:lsdException w:name="HTML Typewriter" w:semiHidden="1" w:unhideWhenUsed="1"/>
     <w:lsdException w:name="HTML Variable" w:semiHidden="1" w:unhideWhenUsed="1"/>
+    <w:lsdException w:name="Normal Table" w:semiHidden="1" w:unhideWhenUsed="1"/>
     <w:lsdException w:name="annotation subject" w:semiHidden="1" w:unhideWhenUsed="1"/>
     <w:lsdException w:name="No List" w:semiHidden="1" w:unhideWhenUsed="1"/>
     <w:lsdException w:name="Outline List 1" w:semiHidden="1" w:unhideWhenUsed="1"/>
@@ -251,8 +250,10 @@
     <w:lsdException w:name="Table Elegant" w:semiHidden="1" w:unhideWhenUsed="1"/>
     <w:lsdException w:name="Table Professional" w:semiHidden="1" w:unhideWhenUsed="1"/>
     <w:lsdException w:name="Table Subtle 1" w:semiHidden="1" w:unhideWhenUsed="1"/>
+    <w:lsdException w:name="Table Subtle 2" w:semiHidden="1" w:unhideWhenUsed="1"/>
     <w:lsdException w:name="Table Web 1" w:semiHidden="1" w:unhideWhenUsed="1"/>
     <w:lsdException w:name="Table Web 2" w:semiHidden="1" w:unhideWhenUsed="1"/>
+    <w:lsdException w:name="Table Web 3" w:semiHidden="1" w:unhideWhenUsed="1"/>
     <w:lsdException w:name="Balloon Text" w:semiHidden="1" w:unhideWhenUsed="1"/>
     <w:lsdException w:name="Table Grid" w:uiPriority="39"/>
     <w:lsdException w:name="Table Theme" w:semiHidden="1" w:unhideWhenUsed="1"/>

</xml_diff>